<commit_message>
Modified team roles document
</commit_message>
<xml_diff>
--- a/Team Roles.docx
+++ b/Team Roles.docx
@@ -26,6 +26,19 @@
     <w:p>
       <w:pPr>
         <w:rPr>
+          <w:sz w:val="28"/>
+        </w:rPr>
+      </w:pPr>
+      <w:r>
+        <w:rPr>
+          <w:sz w:val="28"/>
+        </w:rPr>
+        <w:t>Good communicator, good at getting team to get to work, good leader</w:t>
+      </w:r>
+    </w:p>
+    <w:p>
+      <w:pPr>
+        <w:rPr>
           <w:sz w:val="36"/>
         </w:rPr>
       </w:pPr>
@@ -46,6 +59,19 @@
     <w:p>
       <w:pPr>
         <w:rPr>
+          <w:sz w:val="28"/>
+        </w:rPr>
+      </w:pPr>
+      <w:r>
+        <w:rPr>
+          <w:sz w:val="28"/>
+        </w:rPr>
+        <w:t>Organized, keen to keep notes, good communicator</w:t>
+      </w:r>
+    </w:p>
+    <w:p>
+      <w:pPr>
+        <w:rPr>
           <w:sz w:val="36"/>
         </w:rPr>
       </w:pPr>
@@ -74,6 +100,19 @@
     <w:p>
       <w:pPr>
         <w:rPr>
+          <w:sz w:val="28"/>
+        </w:rPr>
+      </w:pPr>
+      <w:r>
+        <w:rPr>
+          <w:sz w:val="28"/>
+        </w:rPr>
+        <w:t>Knowledgeable about sprites</w:t>
+      </w:r>
+    </w:p>
+    <w:p>
+      <w:pPr>
+        <w:rPr>
           <w:sz w:val="36"/>
         </w:rPr>
       </w:pPr>
@@ -94,6 +133,19 @@
     <w:p>
       <w:pPr>
         <w:rPr>
+          <w:sz w:val="28"/>
+        </w:rPr>
+      </w:pPr>
+      <w:r>
+        <w:rPr>
+          <w:sz w:val="28"/>
+        </w:rPr>
+        <w:t xml:space="preserve">Picky, attentive, specific on game details </w:t>
+      </w:r>
+    </w:p>
+    <w:p>
+      <w:pPr>
+        <w:rPr>
           <w:sz w:val="36"/>
         </w:rPr>
       </w:pPr>
@@ -114,21 +166,55 @@
     <w:p>
       <w:pPr>
         <w:rPr>
-          <w:sz w:val="36"/>
-        </w:rPr>
-      </w:pPr>
-    </w:p>
-    <w:p>
-      <w:pPr>
-        <w:rPr>
-          <w:sz w:val="36"/>
-        </w:rPr>
-      </w:pPr>
-      <w:r>
-        <w:rPr>
-          <w:sz w:val="36"/>
-        </w:rPr>
-        <w:t>Tech Lead: Koben</w:t>
+          <w:sz w:val="28"/>
+        </w:rPr>
+      </w:pPr>
+      <w:r>
+        <w:rPr>
+          <w:sz w:val="28"/>
+        </w:rPr>
+        <w:t>Well versed in sound design/audio editing</w:t>
+      </w:r>
+    </w:p>
+    <w:p>
+      <w:pPr>
+        <w:rPr>
+          <w:sz w:val="36"/>
+        </w:rPr>
+      </w:pPr>
+    </w:p>
+    <w:p>
+      <w:pPr>
+        <w:rPr>
+          <w:sz w:val="36"/>
+        </w:rPr>
+      </w:pPr>
+      <w:r>
+        <w:rPr>
+          <w:sz w:val="36"/>
+        </w:rPr>
+        <w:t xml:space="preserve">Tech Lead: </w:t>
+      </w:r>
+      <w:proofErr w:type="spellStart"/>
+      <w:r>
+        <w:rPr>
+          <w:sz w:val="36"/>
+        </w:rPr>
+        <w:t>Koben</w:t>
+      </w:r>
+      <w:proofErr w:type="spellEnd"/>
+    </w:p>
+    <w:p>
+      <w:pPr>
+        <w:rPr>
+          <w:sz w:val="28"/>
+        </w:rPr>
+      </w:pPr>
+      <w:r>
+        <w:rPr>
+          <w:sz w:val="28"/>
+        </w:rPr>
+        <w:t>Good knowledge of unity and how it interacts with C# code, knowledgeable about C# code</w:t>
       </w:r>
       <w:bookmarkStart w:id="0" w:name="_GoBack"/>
       <w:bookmarkEnd w:id="0"/>

</xml_diff>